<commit_message>
angular directives and lifecycle
</commit_message>
<xml_diff>
--- a/AngularTopics.docx
+++ b/AngularTopics.docx
@@ -11,26 +11,6 @@
     </w:p>
     <w:p>
       <w:pPr>
-        <w:rPr>
-          <w:lang w:val="en-US"/>
-        </w:rPr>
-      </w:pPr>
-      <w:r>
-        <w:rPr>
-          <w:lang w:val="en-US"/>
-        </w:rPr>
-        <w:t>DAY 1:</w:t>
-      </w:r>
-    </w:p>
-    <w:p>
-      <w:pPr>
-        <w:rPr>
-          <w:lang w:val="en-US"/>
-        </w:rPr>
-      </w:pPr>
-    </w:p>
-    <w:p>
-      <w:pPr>
         <w:pStyle w:val="ListParagraph"/>
         <w:numPr>
           <w:ilvl w:val="0"/>
@@ -44,35 +24,7 @@
         <w:rPr>
           <w:lang w:val="en-US"/>
         </w:rPr>
-        <w:t xml:space="preserve">If in case angular dependencies do not work or </w:t>
-      </w:r>
-      <w:proofErr w:type="spellStart"/>
-      <w:r>
-        <w:rPr>
-          <w:lang w:val="en-US"/>
-        </w:rPr>
-        <w:t>npm</w:t>
-      </w:r>
-      <w:proofErr w:type="spellEnd"/>
-      <w:r>
-        <w:rPr>
-          <w:lang w:val="en-US"/>
-        </w:rPr>
-        <w:t xml:space="preserve"> start gives error then execute below commands from the root folder of your project which had the </w:t>
-      </w:r>
-      <w:proofErr w:type="spellStart"/>
-      <w:r>
-        <w:rPr>
-          <w:lang w:val="en-US"/>
-        </w:rPr>
-        <w:t>package.json</w:t>
-      </w:r>
-      <w:proofErr w:type="spellEnd"/>
-      <w:r>
-        <w:rPr>
-          <w:lang w:val="en-US"/>
-        </w:rPr>
-        <w:t xml:space="preserve"> file</w:t>
+        <w:t>If in case angular dependencies do not work or npm start gives error then execute below commands from the root folder of your project which had the package.json file</w:t>
       </w:r>
     </w:p>
     <w:p>
@@ -90,21 +42,7 @@
         <w:rPr>
           <w:lang w:val="en-US"/>
         </w:rPr>
-        <w:t xml:space="preserve">Delete </w:t>
-      </w:r>
-      <w:proofErr w:type="spellStart"/>
-      <w:r>
-        <w:rPr>
-          <w:lang w:val="en-US"/>
-        </w:rPr>
-        <w:t>node_modules</w:t>
-      </w:r>
-      <w:proofErr w:type="spellEnd"/>
-      <w:r>
-        <w:rPr>
-          <w:lang w:val="en-US"/>
-        </w:rPr>
-        <w:t xml:space="preserve"> folder</w:t>
+        <w:t>Delete node_modules folder</w:t>
       </w:r>
     </w:p>
     <w:p>
@@ -118,19 +56,11 @@
           <w:lang w:val="en-US"/>
         </w:rPr>
       </w:pPr>
-      <w:proofErr w:type="spellStart"/>
-      <w:r>
-        <w:rPr>
-          <w:lang w:val="en-US"/>
-        </w:rPr>
-        <w:t>npm</w:t>
-      </w:r>
-      <w:proofErr w:type="spellEnd"/>
-      <w:r>
-        <w:rPr>
-          <w:lang w:val="en-US"/>
-        </w:rPr>
-        <w:t xml:space="preserve"> cache clean – force</w:t>
+      <w:r>
+        <w:rPr>
+          <w:lang w:val="en-US"/>
+        </w:rPr>
+        <w:t>npm cache clean – force</w:t>
       </w:r>
     </w:p>
     <w:p>
@@ -144,33 +74,11 @@
           <w:lang w:val="en-US"/>
         </w:rPr>
       </w:pPr>
-      <w:proofErr w:type="spellStart"/>
-      <w:r>
-        <w:rPr>
-          <w:lang w:val="en-US"/>
-        </w:rPr>
-        <w:t>npm</w:t>
-      </w:r>
-      <w:proofErr w:type="spellEnd"/>
-      <w:r>
-        <w:rPr>
-          <w:lang w:val="en-US"/>
-        </w:rPr>
-        <w:t xml:space="preserve"> </w:t>
-      </w:r>
-      <w:proofErr w:type="spellStart"/>
-      <w:r>
-        <w:rPr>
-          <w:lang w:val="en-US"/>
-        </w:rPr>
-        <w:t>i</w:t>
-      </w:r>
-      <w:proofErr w:type="spellEnd"/>
-      <w:r>
-        <w:rPr>
-          <w:lang w:val="en-US"/>
-        </w:rPr>
-        <w:t xml:space="preserve"> --save</w:t>
+      <w:r>
+        <w:rPr>
+          <w:lang w:val="en-US"/>
+        </w:rPr>
+        <w:t>npm i --save</w:t>
       </w:r>
     </w:p>
     <w:p>
@@ -202,19 +110,11 @@
           <w:lang w:val="en-US"/>
         </w:rPr>
       </w:pPr>
-      <w:proofErr w:type="spellStart"/>
-      <w:r>
-        <w:rPr>
-          <w:lang w:val="en-US"/>
-        </w:rPr>
-        <w:t>Package.json</w:t>
-      </w:r>
-      <w:proofErr w:type="spellEnd"/>
-      <w:r>
-        <w:rPr>
-          <w:lang w:val="en-US"/>
-        </w:rPr>
-        <w:t xml:space="preserve"> =&gt; dependencies , =scripts to run</w:t>
+      <w:r>
+        <w:rPr>
+          <w:lang w:val="en-US"/>
+        </w:rPr>
+        <w:t>Package.json =&gt; dependencies , =scripts to run</w:t>
       </w:r>
     </w:p>
     <w:p>
@@ -228,19 +128,11 @@
           <w:lang w:val="en-US"/>
         </w:rPr>
       </w:pPr>
-      <w:proofErr w:type="spellStart"/>
-      <w:r>
-        <w:rPr>
-          <w:lang w:val="en-US"/>
-        </w:rPr>
-        <w:t>Angular.json</w:t>
-      </w:r>
-      <w:proofErr w:type="spellEnd"/>
-      <w:r>
-        <w:rPr>
-          <w:lang w:val="en-US"/>
-        </w:rPr>
-        <w:t xml:space="preserve"> =&gt; all the information for the angular kick start =&gt; initialization process</w:t>
+      <w:r>
+        <w:rPr>
+          <w:lang w:val="en-US"/>
+        </w:rPr>
+        <w:t>Angular.json =&gt; all the information for the angular kick start =&gt; initialization process</w:t>
       </w:r>
     </w:p>
     <w:p>
@@ -258,21 +150,7 @@
         <w:rPr>
           <w:lang w:val="en-US"/>
         </w:rPr>
-        <w:t xml:space="preserve">Index.html =&gt; inside the </w:t>
-      </w:r>
-      <w:proofErr w:type="spellStart"/>
-      <w:r>
-        <w:rPr>
-          <w:lang w:val="en-US"/>
-        </w:rPr>
-        <w:t>src</w:t>
-      </w:r>
-      <w:proofErr w:type="spellEnd"/>
-      <w:r>
-        <w:rPr>
-          <w:lang w:val="en-US"/>
-        </w:rPr>
-        <w:t xml:space="preserve"> folder =&gt; &lt;app-root&gt;</w:t>
+        <w:t>Index.html =&gt; inside the src folder =&gt; &lt;app-root&gt;</w:t>
       </w:r>
     </w:p>
     <w:p>
@@ -304,33 +182,11 @@
           <w:lang w:val="en-US"/>
         </w:rPr>
       </w:pPr>
-      <w:proofErr w:type="spellStart"/>
-      <w:r>
-        <w:rPr>
-          <w:lang w:val="en-US"/>
-        </w:rPr>
-        <w:t>Main.ts</w:t>
-      </w:r>
-      <w:proofErr w:type="spellEnd"/>
-      <w:r>
-        <w:rPr>
-          <w:lang w:val="en-US"/>
-        </w:rPr>
-        <w:t xml:space="preserve"> =&gt; reference the </w:t>
-      </w:r>
-      <w:proofErr w:type="spellStart"/>
-      <w:r>
-        <w:rPr>
-          <w:lang w:val="en-US"/>
-        </w:rPr>
-        <w:t>bootsrap</w:t>
-      </w:r>
-      <w:proofErr w:type="spellEnd"/>
-      <w:r>
-        <w:rPr>
-          <w:lang w:val="en-US"/>
-        </w:rPr>
-        <w:t xml:space="preserve"> module</w:t>
+      <w:r>
+        <w:rPr>
+          <w:lang w:val="en-US"/>
+        </w:rPr>
+        <w:t>Main.ts =&gt; reference the bootsrap module</w:t>
       </w:r>
     </w:p>
     <w:p>
@@ -344,19 +200,11 @@
           <w:lang w:val="en-US"/>
         </w:rPr>
       </w:pPr>
-      <w:proofErr w:type="spellStart"/>
-      <w:r>
-        <w:rPr>
-          <w:lang w:val="en-US"/>
-        </w:rPr>
-        <w:t>App.module.ts</w:t>
-      </w:r>
-      <w:proofErr w:type="spellEnd"/>
-      <w:r>
-        <w:rPr>
-          <w:lang w:val="en-US"/>
-        </w:rPr>
-        <w:t xml:space="preserve"> =&gt; decorated with @NgModule</w:t>
+      <w:r>
+        <w:rPr>
+          <w:lang w:val="en-US"/>
+        </w:rPr>
+        <w:t>App.module.ts =&gt; decorated with @NgModule</w:t>
       </w:r>
     </w:p>
     <w:p>
@@ -392,21 +240,7 @@
         <w:rPr>
           <w:lang w:val="en-US"/>
         </w:rPr>
-        <w:t xml:space="preserve">Imports:[] =&gt; all the </w:t>
-      </w:r>
-      <w:proofErr w:type="spellStart"/>
-      <w:r>
-        <w:rPr>
-          <w:lang w:val="en-US"/>
-        </w:rPr>
-        <w:t>prededined</w:t>
-      </w:r>
-      <w:proofErr w:type="spellEnd"/>
-      <w:r>
-        <w:rPr>
-          <w:lang w:val="en-US"/>
-        </w:rPr>
-        <w:t xml:space="preserve"> modules of angular</w:t>
+        <w:t>Imports:[] =&gt; all the prededined modules of angular</w:t>
       </w:r>
     </w:p>
     <w:p>
@@ -456,14 +290,12 @@
           <w:lang w:val="en-US"/>
         </w:rPr>
       </w:pPr>
-      <w:proofErr w:type="spellStart"/>
       <w:r>
         <w:rPr>
           <w:lang w:val="en-US"/>
         </w:rPr>
         <w:t>AppComponent</w:t>
       </w:r>
-      <w:proofErr w:type="spellEnd"/>
     </w:p>
     <w:p>
       <w:pPr>
@@ -494,19 +326,11 @@
           <w:lang w:val="en-US"/>
         </w:rPr>
       </w:pPr>
-      <w:proofErr w:type="spellStart"/>
-      <w:r>
-        <w:rPr>
-          <w:lang w:val="en-US"/>
-        </w:rPr>
-        <w:t>Css</w:t>
-      </w:r>
-      <w:proofErr w:type="spellEnd"/>
-      <w:r>
-        <w:rPr>
-          <w:lang w:val="en-US"/>
-        </w:rPr>
-        <w:t xml:space="preserve"> =&gt; styles specific to this component</w:t>
+      <w:r>
+        <w:rPr>
+          <w:lang w:val="en-US"/>
+        </w:rPr>
+        <w:t>Css =&gt; styles specific to this component</w:t>
       </w:r>
     </w:p>
     <w:p>
@@ -538,19 +362,11 @@
           <w:lang w:val="en-US"/>
         </w:rPr>
       </w:pPr>
-      <w:proofErr w:type="spellStart"/>
-      <w:r>
-        <w:rPr>
-          <w:lang w:val="en-US"/>
-        </w:rPr>
-        <w:t>Spec.ts</w:t>
-      </w:r>
-      <w:proofErr w:type="spellEnd"/>
-      <w:r>
-        <w:rPr>
-          <w:lang w:val="en-US"/>
-        </w:rPr>
-        <w:t xml:space="preserve"> =&gt; test cases</w:t>
+      <w:r>
+        <w:rPr>
+          <w:lang w:val="en-US"/>
+        </w:rPr>
+        <w:t>Spec.ts =&gt; test cases</w:t>
       </w:r>
     </w:p>
     <w:p>
@@ -575,54 +391,14 @@
           <w:lang w:val="en-US"/>
         </w:rPr>
         <w:br/>
-      </w:r>
-      <w:proofErr w:type="spellStart"/>
-      <w:r>
-        <w:rPr>
-          <w:lang w:val="en-US"/>
-        </w:rPr>
-        <w:t>npm</w:t>
-      </w:r>
-      <w:proofErr w:type="spellEnd"/>
-      <w:r>
-        <w:rPr>
-          <w:lang w:val="en-US"/>
-        </w:rPr>
-        <w:t xml:space="preserve"> </w:t>
-      </w:r>
-      <w:proofErr w:type="spellStart"/>
-      <w:r>
-        <w:rPr>
-          <w:lang w:val="en-US"/>
-        </w:rPr>
-        <w:t>i</w:t>
-      </w:r>
-      <w:proofErr w:type="spellEnd"/>
-      <w:r>
-        <w:rPr>
-          <w:lang w:val="en-US"/>
-        </w:rPr>
-        <w:t xml:space="preserve"> @angular/cli@&lt;version&gt; =&gt; install locally within your workspace</w:t>
+        <w:t>npm i @angular/cli@&lt;version&gt; =&gt; install locally within your workspace</w:t>
       </w:r>
       <w:r>
         <w:rPr>
           <w:lang w:val="en-US"/>
         </w:rPr>
         <w:br/>
-      </w:r>
-      <w:proofErr w:type="spellStart"/>
-      <w:r>
-        <w:rPr>
-          <w:lang w:val="en-US"/>
-        </w:rPr>
-        <w:t>npm</w:t>
-      </w:r>
-      <w:proofErr w:type="spellEnd"/>
-      <w:r>
-        <w:rPr>
-          <w:lang w:val="en-US"/>
-        </w:rPr>
-        <w:t xml:space="preserve"> i -g @angular/cli@latest =&gt; install globally on your system</w:t>
+        <w:t>npm i -g @angular/cli@latest =&gt; install globally on your system</w:t>
       </w:r>
     </w:p>
     <w:p>
@@ -647,21 +423,7 @@
           <w:lang w:val="en-US"/>
         </w:rPr>
         <w:br/>
-        <w:t>ng new &lt;</w:t>
-      </w:r>
-      <w:proofErr w:type="spellStart"/>
-      <w:r>
-        <w:rPr>
-          <w:lang w:val="en-US"/>
-        </w:rPr>
-        <w:t>projectname</w:t>
-      </w:r>
-      <w:proofErr w:type="spellEnd"/>
-      <w:r>
-        <w:rPr>
-          <w:lang w:val="en-US"/>
-        </w:rPr>
-        <w:t>&gt;</w:t>
+        <w:t>ng new &lt;projectname&gt;</w:t>
       </w:r>
     </w:p>
     <w:p>
@@ -686,21 +448,7 @@
           <w:lang w:val="en-US"/>
         </w:rPr>
         <w:br/>
-        <w:t>ng g c &lt;</w:t>
-      </w:r>
-      <w:proofErr w:type="spellStart"/>
-      <w:r>
-        <w:rPr>
-          <w:lang w:val="en-US"/>
-        </w:rPr>
-        <w:t>componentname</w:t>
-      </w:r>
-      <w:proofErr w:type="spellEnd"/>
-      <w:r>
-        <w:rPr>
-          <w:lang w:val="en-US"/>
-        </w:rPr>
-        <w:t>&gt;</w:t>
+        <w:t>ng g c &lt;componentname&gt;</w:t>
       </w:r>
     </w:p>
     <w:p>
@@ -808,30 +556,8 @@
         <w:rPr>
           <w:lang w:val="en-US"/>
         </w:rPr>
-        <w:t xml:space="preserve">Use </w:t>
-      </w:r>
-      <w:proofErr w:type="spellStart"/>
-      <w:r>
-        <w:rPr>
-          <w:lang w:val="en-US"/>
-        </w:rPr>
-        <w:t>ngModel</w:t>
-      </w:r>
-      <w:proofErr w:type="spellEnd"/>
-      <w:r>
-        <w:rPr>
-          <w:lang w:val="en-US"/>
-        </w:rPr>
-        <w:t xml:space="preserve"> directive provided by </w:t>
-      </w:r>
-      <w:proofErr w:type="spellStart"/>
-      <w:r>
-        <w:rPr>
-          <w:lang w:val="en-US"/>
-        </w:rPr>
-        <w:t>FormsModule</w:t>
-      </w:r>
-      <w:proofErr w:type="spellEnd"/>
+        <w:t>Use ngModel directive provided by FormsModule</w:t>
+      </w:r>
       <w:r>
         <w:rPr>
           <w:lang w:val="en-US"/>
@@ -845,47 +571,7 @@
           <w:color w:val="FF0000"/>
           <w:lang w:val="en-US"/>
         </w:rPr>
-        <w:t xml:space="preserve">DO NOT FORGET TO ADD </w:t>
-      </w:r>
-      <w:proofErr w:type="spellStart"/>
-      <w:r>
-        <w:rPr>
-          <w:b/>
-          <w:bCs/>
-          <w:color w:val="FF0000"/>
-          <w:lang w:val="en-US"/>
-        </w:rPr>
-        <w:t>FormsModule</w:t>
-      </w:r>
-      <w:proofErr w:type="spellEnd"/>
-      <w:r>
-        <w:rPr>
-          <w:b/>
-          <w:bCs/>
-          <w:color w:val="FF0000"/>
-          <w:lang w:val="en-US"/>
-        </w:rPr>
-        <w:t xml:space="preserve"> IN YOUR </w:t>
-      </w:r>
-      <w:proofErr w:type="spellStart"/>
-      <w:r>
-        <w:rPr>
-          <w:b/>
-          <w:bCs/>
-          <w:color w:val="FF0000"/>
-          <w:lang w:val="en-US"/>
-        </w:rPr>
-        <w:t>app.module.ts</w:t>
-      </w:r>
-      <w:proofErr w:type="spellEnd"/>
-      <w:r>
-        <w:rPr>
-          <w:b/>
-          <w:bCs/>
-          <w:color w:val="FF0000"/>
-          <w:lang w:val="en-US"/>
-        </w:rPr>
-        <w:t xml:space="preserve"> file</w:t>
+        <w:t>DO NOT FORGET TO ADD FormsModule IN YOUR app.module.ts file</w:t>
       </w:r>
     </w:p>
     <w:p>
@@ -912,71 +598,23 @@
           <w:lang w:val="en-US"/>
         </w:rPr>
         <w:br/>
-        <w:t>[style.&lt;</w:t>
-      </w:r>
-      <w:proofErr w:type="spellStart"/>
-      <w:r>
-        <w:rPr>
-          <w:color w:val="000000" w:themeColor="text1"/>
-          <w:lang w:val="en-US"/>
-        </w:rPr>
-        <w:t>style_property</w:t>
-      </w:r>
-      <w:proofErr w:type="spellEnd"/>
-      <w:r>
-        <w:rPr>
-          <w:color w:val="000000" w:themeColor="text1"/>
-          <w:lang w:val="en-US"/>
-        </w:rPr>
-        <w:t>&gt;] = “’&lt;value&gt;’”</w:t>
-      </w:r>
-    </w:p>
-    <w:p>
-      <w:pPr>
-        <w:pStyle w:val="ListParagraph"/>
-        <w:rPr>
-          <w:color w:val="000000" w:themeColor="text1"/>
-          <w:lang w:val="en-US"/>
-        </w:rPr>
-      </w:pPr>
-      <w:r>
-        <w:rPr>
-          <w:color w:val="000000" w:themeColor="text1"/>
-          <w:lang w:val="en-US"/>
-        </w:rPr>
-        <w:t>[style.&lt;</w:t>
-      </w:r>
-      <w:proofErr w:type="spellStart"/>
-      <w:r>
-        <w:rPr>
-          <w:color w:val="000000" w:themeColor="text1"/>
-          <w:lang w:val="en-US"/>
-        </w:rPr>
-        <w:t>style_property</w:t>
-      </w:r>
-      <w:proofErr w:type="spellEnd"/>
-      <w:r>
-        <w:rPr>
-          <w:color w:val="000000" w:themeColor="text1"/>
-          <w:lang w:val="en-US"/>
-        </w:rPr>
-        <w:t>&gt;] = “&lt;</w:t>
-      </w:r>
-      <w:proofErr w:type="spellStart"/>
-      <w:r>
-        <w:rPr>
-          <w:color w:val="000000" w:themeColor="text1"/>
-          <w:lang w:val="en-US"/>
-        </w:rPr>
-        <w:t>propertyname</w:t>
-      </w:r>
-      <w:proofErr w:type="spellEnd"/>
-      <w:r>
-        <w:rPr>
-          <w:color w:val="000000" w:themeColor="text1"/>
-          <w:lang w:val="en-US"/>
-        </w:rPr>
-        <w:t>&gt;”</w:t>
+        <w:t>[style.&lt;style_property&gt;] = “’&lt;value&gt;’”</w:t>
+      </w:r>
+    </w:p>
+    <w:p>
+      <w:pPr>
+        <w:pStyle w:val="ListParagraph"/>
+        <w:rPr>
+          <w:color w:val="000000" w:themeColor="text1"/>
+          <w:lang w:val="en-US"/>
+        </w:rPr>
+      </w:pPr>
+      <w:r>
+        <w:rPr>
+          <w:color w:val="000000" w:themeColor="text1"/>
+          <w:lang w:val="en-US"/>
+        </w:rPr>
+        <w:t>[style.&lt;style_property&gt;] = “&lt;propertyname&gt;”</w:t>
       </w:r>
     </w:p>
     <w:p>
@@ -990,7 +628,6 @@
           <w:lang w:val="en-US"/>
         </w:rPr>
       </w:pPr>
-      <w:proofErr w:type="spellStart"/>
       <w:r>
         <w:rPr>
           <w:color w:val="000000" w:themeColor="text1"/>
@@ -998,7 +635,6 @@
         </w:rPr>
         <w:t>ViewEncapsulation</w:t>
       </w:r>
-      <w:proofErr w:type="spellEnd"/>
       <w:r>
         <w:rPr>
           <w:color w:val="000000" w:themeColor="text1"/>
@@ -1006,6 +642,676 @@
         </w:rPr>
         <w:t xml:space="preserve"> =&gt; provides how styles will flow from parent to child</w:t>
       </w:r>
+    </w:p>
+    <w:p>
+      <w:pPr>
+        <w:pStyle w:val="ListParagraph"/>
+        <w:numPr>
+          <w:ilvl w:val="0"/>
+          <w:numId w:val="2"/>
+        </w:numPr>
+        <w:rPr>
+          <w:lang w:val="en-US"/>
+        </w:rPr>
+      </w:pPr>
+      <w:r>
+        <w:rPr>
+          <w:color w:val="000000" w:themeColor="text1"/>
+          <w:lang w:val="en-US"/>
+        </w:rPr>
+        <w:t xml:space="preserve">Nested Components =&gt; </w:t>
+      </w:r>
+      <w:r>
+        <w:rPr>
+          <w:color w:val="000000" w:themeColor="text1"/>
+          <w:lang w:val="en-US"/>
+        </w:rPr>
+        <w:t>place the selector in the components the hierarchy of the DOM is created</w:t>
+      </w:r>
+      <w:r>
+        <w:rPr>
+          <w:color w:val="000000" w:themeColor="text1"/>
+          <w:lang w:val="en-US"/>
+        </w:rPr>
+        <w:br/>
+        <w:t>APP =&gt; &lt;header&gt; &lt;main&gt; &lt;footer&gt;</w:t>
+      </w:r>
+      <w:r>
+        <w:rPr>
+          <w:color w:val="000000" w:themeColor="text1"/>
+          <w:lang w:val="en-US"/>
+        </w:rPr>
+        <w:br/>
+        <w:t>Main=&gt; &lt;product-list&gt;</w:t>
+      </w:r>
+      <w:r>
+        <w:rPr>
+          <w:color w:val="000000" w:themeColor="text1"/>
+          <w:lang w:val="en-US"/>
+        </w:rPr>
+        <w:br/>
+        <w:t>ProductList =&gt; &lt;product&gt;</w:t>
+      </w:r>
+    </w:p>
+    <w:p>
+      <w:pPr>
+        <w:pStyle w:val="ListParagraph"/>
+        <w:numPr>
+          <w:ilvl w:val="0"/>
+          <w:numId w:val="2"/>
+        </w:numPr>
+        <w:rPr>
+          <w:lang w:val="en-US"/>
+        </w:rPr>
+      </w:pPr>
+      <w:r>
+        <w:rPr>
+          <w:color w:val="000000" w:themeColor="text1"/>
+          <w:lang w:val="en-US"/>
+        </w:rPr>
+        <w:lastRenderedPageBreak/>
+        <w:t>Parent - child communication</w:t>
+      </w:r>
+    </w:p>
+    <w:p>
+      <w:pPr>
+        <w:pStyle w:val="ListParagraph"/>
+        <w:numPr>
+          <w:ilvl w:val="1"/>
+          <w:numId w:val="2"/>
+        </w:numPr>
+        <w:rPr>
+          <w:lang w:val="en-US"/>
+        </w:rPr>
+      </w:pPr>
+      <w:r>
+        <w:rPr>
+          <w:color w:val="000000" w:themeColor="text1"/>
+          <w:lang w:val="en-US"/>
+        </w:rPr>
+        <w:t>Data can be send from parent to child using : @Input() decorator</w:t>
+      </w:r>
+    </w:p>
+    <w:p>
+      <w:pPr>
+        <w:pStyle w:val="ListParagraph"/>
+        <w:numPr>
+          <w:ilvl w:val="1"/>
+          <w:numId w:val="2"/>
+        </w:numPr>
+        <w:rPr>
+          <w:lang w:val="en-US"/>
+        </w:rPr>
+      </w:pPr>
+      <w:r>
+        <w:rPr>
+          <w:color w:val="000000" w:themeColor="text1"/>
+          <w:lang w:val="en-US"/>
+        </w:rPr>
+        <w:t>Child sends event to parent component using : @Output()</w:t>
+      </w:r>
+    </w:p>
+    <w:p>
+      <w:pPr>
+        <w:pStyle w:val="ListParagraph"/>
+        <w:numPr>
+          <w:ilvl w:val="0"/>
+          <w:numId w:val="2"/>
+        </w:numPr>
+        <w:rPr>
+          <w:lang w:val="en-US"/>
+        </w:rPr>
+      </w:pPr>
+      <w:r>
+        <w:rPr>
+          <w:color w:val="000000" w:themeColor="text1"/>
+          <w:lang w:val="en-US"/>
+        </w:rPr>
+        <w:t>Directives</w:t>
+      </w:r>
+    </w:p>
+    <w:p>
+      <w:pPr>
+        <w:pStyle w:val="ListParagraph"/>
+        <w:numPr>
+          <w:ilvl w:val="1"/>
+          <w:numId w:val="2"/>
+        </w:numPr>
+        <w:rPr>
+          <w:lang w:val="en-US"/>
+        </w:rPr>
+      </w:pPr>
+      <w:r>
+        <w:rPr>
+          <w:color w:val="000000" w:themeColor="text1"/>
+          <w:lang w:val="en-US"/>
+        </w:rPr>
+        <w:t>Components =&gt; UI (HTML) + BL</w:t>
+      </w:r>
+    </w:p>
+    <w:p>
+      <w:pPr>
+        <w:pStyle w:val="ListParagraph"/>
+        <w:numPr>
+          <w:ilvl w:val="1"/>
+          <w:numId w:val="2"/>
+        </w:numPr>
+        <w:rPr>
+          <w:lang w:val="en-US"/>
+        </w:rPr>
+      </w:pPr>
+      <w:r>
+        <w:rPr>
+          <w:color w:val="000000" w:themeColor="text1"/>
+          <w:lang w:val="en-US"/>
+        </w:rPr>
+        <w:t>Attribute directive =&gt; ngModel, style</w:t>
+      </w:r>
+      <w:r>
+        <w:rPr>
+          <w:color w:val="000000" w:themeColor="text1"/>
+          <w:lang w:val="en-US"/>
+        </w:rPr>
+        <w:t xml:space="preserve">, ngStyle ,  class, ngClass, </w:t>
+      </w:r>
+      <w:r>
+        <w:rPr>
+          <w:color w:val="000000" w:themeColor="text1"/>
+          <w:lang w:val="en-US"/>
+        </w:rPr>
+        <w:br/>
+        <w:t>modify the behaviour of the html element on which it is applied</w:t>
+      </w:r>
+    </w:p>
+    <w:p>
+      <w:pPr>
+        <w:pStyle w:val="ListParagraph"/>
+        <w:numPr>
+          <w:ilvl w:val="1"/>
+          <w:numId w:val="2"/>
+        </w:numPr>
+        <w:rPr>
+          <w:lang w:val="en-US"/>
+        </w:rPr>
+      </w:pPr>
+      <w:r>
+        <w:rPr>
+          <w:color w:val="000000" w:themeColor="text1"/>
+          <w:lang w:val="en-US"/>
+        </w:rPr>
+        <w:t>Structural =&gt; *ngIf, *ngFor, ngSwitch=&gt; *ngSwitchCase and *ngDefault</w:t>
+      </w:r>
+    </w:p>
+    <w:p>
+      <w:pPr>
+        <w:pStyle w:val="ListParagraph"/>
+        <w:numPr>
+          <w:ilvl w:val="1"/>
+          <w:numId w:val="2"/>
+        </w:numPr>
+        <w:rPr>
+          <w:lang w:val="en-US"/>
+        </w:rPr>
+      </w:pPr>
+      <w:r>
+        <w:rPr>
+          <w:color w:val="000000" w:themeColor="text1"/>
+          <w:lang w:val="en-US"/>
+        </w:rPr>
+        <w:t>Custom directive :</w:t>
+      </w:r>
+    </w:p>
+    <w:p>
+      <w:pPr>
+        <w:pStyle w:val="ListParagraph"/>
+        <w:numPr>
+          <w:ilvl w:val="2"/>
+          <w:numId w:val="2"/>
+        </w:numPr>
+        <w:rPr>
+          <w:lang w:val="en-US"/>
+        </w:rPr>
+      </w:pPr>
+      <w:r>
+        <w:rPr>
+          <w:color w:val="000000" w:themeColor="text1"/>
+          <w:lang w:val="en-US"/>
+        </w:rPr>
+        <w:t>Create a directive</w:t>
+      </w:r>
+      <w:r>
+        <w:rPr>
+          <w:color w:val="000000" w:themeColor="text1"/>
+          <w:lang w:val="en-US"/>
+        </w:rPr>
+        <w:br/>
+        <w:t>ng g d hover</w:t>
+      </w:r>
+      <w:r>
+        <w:rPr>
+          <w:color w:val="000000" w:themeColor="text1"/>
+          <w:lang w:val="en-US"/>
+        </w:rPr>
+        <w:br/>
+      </w:r>
+      <w:r>
+        <w:rPr>
+          <w:color w:val="000000" w:themeColor="text1"/>
+          <w:lang w:val="en-US"/>
+        </w:rPr>
+        <w:t>ng g d</w:t>
+      </w:r>
+      <w:r>
+        <w:rPr>
+          <w:color w:val="000000" w:themeColor="text1"/>
+          <w:lang w:val="en-US"/>
+        </w:rPr>
+        <w:t>irective</w:t>
+      </w:r>
+      <w:r>
+        <w:rPr>
+          <w:color w:val="000000" w:themeColor="text1"/>
+          <w:lang w:val="en-US"/>
+        </w:rPr>
+        <w:t xml:space="preserve"> hover</w:t>
+      </w:r>
+    </w:p>
+    <w:p>
+      <w:pPr>
+        <w:pStyle w:val="ListParagraph"/>
+        <w:numPr>
+          <w:ilvl w:val="2"/>
+          <w:numId w:val="2"/>
+        </w:numPr>
+        <w:rPr>
+          <w:lang w:val="en-US"/>
+        </w:rPr>
+      </w:pPr>
+      <w:r>
+        <w:rPr>
+          <w:color w:val="000000" w:themeColor="text1"/>
+          <w:lang w:val="en-US"/>
+        </w:rPr>
+        <w:t>Selector has syntax of [appHover]</w:t>
+      </w:r>
+    </w:p>
+    <w:p>
+      <w:pPr>
+        <w:pStyle w:val="ListParagraph"/>
+        <w:numPr>
+          <w:ilvl w:val="2"/>
+          <w:numId w:val="2"/>
+        </w:numPr>
+        <w:rPr>
+          <w:lang w:val="en-US"/>
+        </w:rPr>
+      </w:pPr>
+      <w:r>
+        <w:rPr>
+          <w:color w:val="000000" w:themeColor="text1"/>
+          <w:lang w:val="en-US"/>
+        </w:rPr>
+        <w:t>To access the element on which the directive is used :</w:t>
+      </w:r>
+      <w:r>
+        <w:rPr>
+          <w:color w:val="000000" w:themeColor="text1"/>
+          <w:lang w:val="en-US"/>
+        </w:rPr>
+        <w:br/>
+        <w:t>ElementRef</w:t>
+      </w:r>
+    </w:p>
+    <w:p>
+      <w:pPr>
+        <w:pStyle w:val="ListParagraph"/>
+        <w:numPr>
+          <w:ilvl w:val="2"/>
+          <w:numId w:val="2"/>
+        </w:numPr>
+        <w:rPr>
+          <w:lang w:val="en-US"/>
+        </w:rPr>
+      </w:pPr>
+      <w:r>
+        <w:rPr>
+          <w:color w:val="000000" w:themeColor="text1"/>
+          <w:lang w:val="en-US"/>
+        </w:rPr>
+        <w:t>To change any style :</w:t>
+      </w:r>
+      <w:r>
+        <w:rPr>
+          <w:color w:val="000000" w:themeColor="text1"/>
+          <w:lang w:val="en-US"/>
+        </w:rPr>
+        <w:br/>
+        <w:t>Renderer2</w:t>
+      </w:r>
+    </w:p>
+    <w:p>
+      <w:pPr>
+        <w:pStyle w:val="ListParagraph"/>
+        <w:numPr>
+          <w:ilvl w:val="2"/>
+          <w:numId w:val="2"/>
+        </w:numPr>
+        <w:rPr>
+          <w:lang w:val="en-US"/>
+        </w:rPr>
+      </w:pPr>
+      <w:r>
+        <w:rPr>
+          <w:color w:val="000000" w:themeColor="text1"/>
+          <w:lang w:val="en-US"/>
+        </w:rPr>
+        <w:t>To change the property of host element:</w:t>
+      </w:r>
+      <w:r>
+        <w:rPr>
+          <w:color w:val="000000" w:themeColor="text1"/>
+          <w:lang w:val="en-US"/>
+        </w:rPr>
+        <w:br/>
+        <w:t>@HostBinding</w:t>
+      </w:r>
+    </w:p>
+    <w:p>
+      <w:pPr>
+        <w:pStyle w:val="ListParagraph"/>
+        <w:numPr>
+          <w:ilvl w:val="2"/>
+          <w:numId w:val="2"/>
+        </w:numPr>
+        <w:rPr>
+          <w:lang w:val="en-US"/>
+        </w:rPr>
+      </w:pPr>
+      <w:r>
+        <w:rPr>
+          <w:color w:val="000000" w:themeColor="text1"/>
+          <w:lang w:val="en-US"/>
+        </w:rPr>
+        <w:t>To list for any event change on host element :</w:t>
+      </w:r>
+      <w:r>
+        <w:rPr>
+          <w:color w:val="000000" w:themeColor="text1"/>
+          <w:lang w:val="en-US"/>
+        </w:rPr>
+        <w:br/>
+        <w:t>@HostListener</w:t>
+      </w:r>
+    </w:p>
+    <w:p>
+      <w:pPr>
+        <w:pStyle w:val="ListParagraph"/>
+        <w:numPr>
+          <w:ilvl w:val="2"/>
+          <w:numId w:val="2"/>
+        </w:numPr>
+        <w:rPr>
+          <w:lang w:val="en-US"/>
+        </w:rPr>
+      </w:pPr>
+      <w:r>
+        <w:rPr>
+          <w:color w:val="000000" w:themeColor="text1"/>
+          <w:lang w:val="en-US"/>
+        </w:rPr>
+        <w:t>Directives can take input from host element using @Input()</w:t>
+      </w:r>
+    </w:p>
+    <w:p>
+      <w:pPr>
+        <w:pStyle w:val="ListParagraph"/>
+        <w:numPr>
+          <w:ilvl w:val="2"/>
+          <w:numId w:val="2"/>
+        </w:numPr>
+        <w:rPr>
+          <w:lang w:val="en-US"/>
+        </w:rPr>
+      </w:pPr>
+      <w:r>
+        <w:rPr>
+          <w:color w:val="000000" w:themeColor="text1"/>
+          <w:lang w:val="en-US"/>
+        </w:rPr>
+        <w:t>To use directive without data binding</w:t>
+      </w:r>
+      <w:r>
+        <w:rPr>
+          <w:color w:val="000000" w:themeColor="text1"/>
+          <w:lang w:val="en-US"/>
+        </w:rPr>
+        <w:br/>
+        <w:t>&lt;img appHover/&gt;</w:t>
+      </w:r>
+    </w:p>
+    <w:p>
+      <w:pPr>
+        <w:pStyle w:val="ListParagraph"/>
+        <w:numPr>
+          <w:ilvl w:val="2"/>
+          <w:numId w:val="2"/>
+        </w:numPr>
+        <w:rPr>
+          <w:lang w:val="en-US"/>
+        </w:rPr>
+      </w:pPr>
+      <w:r>
+        <w:rPr>
+          <w:color w:val="000000" w:themeColor="text1"/>
+          <w:lang w:val="en-US"/>
+        </w:rPr>
+        <w:t>To use directive for @Input()</w:t>
+      </w:r>
+      <w:r>
+        <w:rPr>
+          <w:color w:val="000000" w:themeColor="text1"/>
+          <w:lang w:val="en-US"/>
+        </w:rPr>
+        <w:t>, use data binding syntax to pass the data</w:t>
+      </w:r>
+      <w:r>
+        <w:rPr>
+          <w:color w:val="000000" w:themeColor="text1"/>
+          <w:lang w:val="en-US"/>
+        </w:rPr>
+        <w:br/>
+      </w:r>
+      <w:r>
+        <w:rPr>
+          <w:color w:val="000000" w:themeColor="text1"/>
+          <w:lang w:val="en-US"/>
+        </w:rPr>
+        <w:t>&lt;img appHover</w:t>
+      </w:r>
+      <w:r>
+        <w:rPr>
+          <w:color w:val="000000" w:themeColor="text1"/>
+          <w:lang w:val="en-US"/>
+        </w:rPr>
+        <w:t xml:space="preserve"> [itemname]=”itemname”</w:t>
+      </w:r>
+      <w:r>
+        <w:rPr>
+          <w:color w:val="000000" w:themeColor="text1"/>
+          <w:lang w:val="en-US"/>
+        </w:rPr>
+        <w:t>/&gt;</w:t>
+      </w:r>
+    </w:p>
+    <w:p>
+      <w:pPr>
+        <w:pStyle w:val="ListParagraph"/>
+        <w:numPr>
+          <w:ilvl w:val="0"/>
+          <w:numId w:val="2"/>
+        </w:numPr>
+        <w:rPr>
+          <w:lang w:val="en-US"/>
+        </w:rPr>
+      </w:pPr>
+      <w:r>
+        <w:rPr>
+          <w:color w:val="000000" w:themeColor="text1"/>
+          <w:lang w:val="en-US"/>
+        </w:rPr>
+        <w:t>Lifecylce methods:</w:t>
+      </w:r>
+    </w:p>
+    <w:p>
+      <w:pPr>
+        <w:pStyle w:val="ListParagraph"/>
+        <w:numPr>
+          <w:ilvl w:val="1"/>
+          <w:numId w:val="2"/>
+        </w:numPr>
+        <w:rPr>
+          <w:lang w:val="en-US"/>
+        </w:rPr>
+      </w:pPr>
+      <w:r>
+        <w:rPr>
+          <w:color w:val="000000" w:themeColor="text1"/>
+          <w:lang w:val="en-US"/>
+        </w:rPr>
+        <w:t>Constructor =&gt; to instantiate the component. DO NOT DO ANY LONG RUNNING PROCESS IN THE CONSTRUCTOR</w:t>
+      </w:r>
+    </w:p>
+    <w:p>
+      <w:pPr>
+        <w:pStyle w:val="ListParagraph"/>
+        <w:numPr>
+          <w:ilvl w:val="1"/>
+          <w:numId w:val="2"/>
+        </w:numPr>
+        <w:rPr>
+          <w:lang w:val="en-US"/>
+        </w:rPr>
+      </w:pPr>
+      <w:r>
+        <w:rPr>
+          <w:color w:val="000000" w:themeColor="text1"/>
+          <w:lang w:val="en-US"/>
+        </w:rPr>
+        <w:t>ngOnInit =&gt; gets called only once and used for initialization</w:t>
+      </w:r>
+    </w:p>
+    <w:p>
+      <w:pPr>
+        <w:pStyle w:val="ListParagraph"/>
+        <w:numPr>
+          <w:ilvl w:val="1"/>
+          <w:numId w:val="2"/>
+        </w:numPr>
+        <w:rPr>
+          <w:lang w:val="en-US"/>
+        </w:rPr>
+      </w:pPr>
+      <w:r>
+        <w:rPr>
+          <w:color w:val="000000" w:themeColor="text1"/>
+          <w:lang w:val="en-US"/>
+        </w:rPr>
+        <w:t>ngOnChanges =&gt; listens for changes in properties decorated with @Input(). It listens only for changes in primitives</w:t>
+      </w:r>
+    </w:p>
+    <w:p>
+      <w:pPr>
+        <w:pStyle w:val="ListParagraph"/>
+        <w:numPr>
+          <w:ilvl w:val="1"/>
+          <w:numId w:val="2"/>
+        </w:numPr>
+        <w:rPr>
+          <w:lang w:val="en-US"/>
+        </w:rPr>
+      </w:pPr>
+      <w:r>
+        <w:rPr>
+          <w:color w:val="000000" w:themeColor="text1"/>
+          <w:lang w:val="en-US"/>
+        </w:rPr>
+        <w:t>ng</w:t>
+      </w:r>
+      <w:r>
+        <w:rPr>
+          <w:color w:val="000000" w:themeColor="text1"/>
+          <w:lang w:val="en-US"/>
+        </w:rPr>
+        <w:t>doCheck</w:t>
+      </w:r>
+      <w:r>
+        <w:rPr>
+          <w:color w:val="000000" w:themeColor="text1"/>
+          <w:lang w:val="en-US"/>
+        </w:rPr>
+        <w:t xml:space="preserve"> =&gt; listens for changes in properties decorated with @Input(). It listens only for changes in primitives</w:t>
+      </w:r>
+      <w:r>
+        <w:rPr>
+          <w:color w:val="000000" w:themeColor="text1"/>
+          <w:lang w:val="en-US"/>
+        </w:rPr>
+        <w:t xml:space="preserve"> or objects</w:t>
+      </w:r>
+    </w:p>
+    <w:p>
+      <w:pPr>
+        <w:pStyle w:val="ListParagraph"/>
+        <w:numPr>
+          <w:ilvl w:val="1"/>
+          <w:numId w:val="2"/>
+        </w:numPr>
+        <w:rPr>
+          <w:lang w:val="en-US"/>
+        </w:rPr>
+      </w:pPr>
+      <w:r>
+        <w:rPr>
+          <w:color w:val="000000" w:themeColor="text1"/>
+          <w:lang w:val="en-US"/>
+        </w:rPr>
+        <w:t>ngOnDestroy =&gt; gets called once when the component is removed from the DOM</w:t>
+      </w:r>
+      <w:r>
+        <w:rPr>
+          <w:color w:val="000000" w:themeColor="text1"/>
+          <w:lang w:val="en-US"/>
+        </w:rPr>
+        <w:br/>
+      </w:r>
+      <w:r>
+        <w:rPr>
+          <w:color w:val="000000" w:themeColor="text1"/>
+          <w:lang w:val="en-US"/>
+        </w:rPr>
+        <w:br/>
+      </w:r>
+    </w:p>
+    <w:p>
+      <w:pPr>
+        <w:rPr>
+          <w:lang w:val="en-US"/>
+        </w:rPr>
+      </w:pPr>
+    </w:p>
+    <w:p>
+      <w:pPr>
+        <w:rPr>
+          <w:lang w:val="en-US"/>
+        </w:rPr>
+      </w:pPr>
+    </w:p>
+    <w:p>
+      <w:pPr>
+        <w:rPr>
+          <w:lang w:val="en-US"/>
+        </w:rPr>
+      </w:pPr>
     </w:p>
     <w:sectPr>
       <w:pgSz w:w="11900" w:h="16840"/>

</xml_diff>